<commit_message>
updates prior to rev B
</commit_message>
<xml_diff>
--- a/Lab Power Distribution System Design.docx
+++ b/Lab Power Distribution System Design.docx
@@ -180,10 +180,10 @@
             <v:path o:extrusionok="f" gradientshapeok="t" o:connecttype="rect"/>
             <o:lock v:ext="edit" aspectratio="t"/>
           </v:shapetype>
-          <v:shape id="_x0000_i1110" type="#_x0000_t75" style="width:480.25pt;height:269.65pt" o:ole="">
+          <v:shape id="_x0000_i1025" type="#_x0000_t75" style="width:480.25pt;height:269.65pt" o:ole="">
             <v:imagedata r:id="rId5" o:title=""/>
           </v:shape>
-          <o:OLEObject Type="Embed" ProgID="PowerPoint.Slide.12" ShapeID="_x0000_i1110" DrawAspect="Content" ObjectID="_1582028738" r:id="rId6"/>
+          <o:OLEObject Type="Embed" ProgID="PowerPoint.Slide.12" ShapeID="_x0000_i1025" DrawAspect="Content" ObjectID="_1582041348" r:id="rId6"/>
         </w:object>
       </w:r>
     </w:p>
@@ -195,14 +195,30 @@
       <w:r>
         <w:t xml:space="preserve">Figure </w:t>
       </w:r>
-      <w:fldSimple w:instr=" SEQ Figure \* ARABIC ">
-        <w:r>
-          <w:rPr>
-            <w:noProof/>
-          </w:rPr>
-          <w:t>1</w:t>
-        </w:r>
-      </w:fldSimple>
+      <w:r>
+        <w:fldChar w:fldCharType="begin"/>
+      </w:r>
+      <w:r>
+        <w:instrText xml:space="preserve"> SEQ Figure \* A</w:instrText>
+      </w:r>
+      <w:r>
+        <w:instrText xml:space="preserve">RABIC </w:instrText>
+      </w:r>
+      <w:r>
+        <w:fldChar w:fldCharType="separate"/>
+      </w:r>
+      <w:r>
+        <w:rPr>
+          <w:noProof/>
+        </w:rPr>
+        <w:t>1</w:t>
+      </w:r>
+      <w:r>
+        <w:rPr>
+          <w:noProof/>
+        </w:rPr>
+        <w:fldChar w:fldCharType="end"/>
+      </w:r>
       <w:r>
         <w:t xml:space="preserve"> Power Distribution</w:t>
       </w:r>
@@ -459,14 +475,27 @@
       <w:r>
         <w:t xml:space="preserve">Figure </w:t>
       </w:r>
-      <w:fldSimple w:instr=" SEQ Figure \* ARABIC ">
-        <w:r>
-          <w:rPr>
-            <w:noProof/>
-          </w:rPr>
-          <w:t>2</w:t>
-        </w:r>
-      </w:fldSimple>
+      <w:r>
+        <w:fldChar w:fldCharType="begin"/>
+      </w:r>
+      <w:r>
+        <w:instrText xml:space="preserve"> SEQ Figure \* ARABIC </w:instrText>
+      </w:r>
+      <w:r>
+        <w:fldChar w:fldCharType="separate"/>
+      </w:r>
+      <w:r>
+        <w:rPr>
+          <w:noProof/>
+        </w:rPr>
+        <w:t>2</w:t>
+      </w:r>
+      <w:r>
+        <w:rPr>
+          <w:noProof/>
+        </w:rPr>
+        <w:fldChar w:fldCharType="end"/>
+      </w:r>
       <w:r>
         <w:t xml:space="preserve"> RCA Connector</w:t>
       </w:r>
@@ -530,11 +559,14 @@
       <w:r>
         <w:t xml:space="preserve"> Gold Box series power supplies.  These power supplies directly connect to the wall </w:t>
       </w:r>
-      <w:proofErr w:type="gramStart"/>
-      <w:r>
-        <w:t>outlet, and</w:t>
-      </w:r>
-      <w:proofErr w:type="gramEnd"/>
+      <w:r>
+        <w:tab/>
+      </w:r>
+      <w:bookmarkStart w:id="0" w:name="_GoBack"/>
+      <w:bookmarkEnd w:id="0"/>
+      <w:r>
+        <w:t>outlet and</w:t>
+      </w:r>
       <w:r>
         <w:t xml:space="preserve"> provide the power “trunks” that are distributed to each local regulator &amp; jack panel box via the Festoon cables.  </w:t>
       </w:r>
@@ -1030,14 +1062,27 @@
       <w:r>
         <w:t xml:space="preserve">Figure </w:t>
       </w:r>
-      <w:fldSimple w:instr=" SEQ Figure \* ARABIC ">
-        <w:r>
-          <w:rPr>
-            <w:noProof/>
-          </w:rPr>
-          <w:t>3</w:t>
-        </w:r>
-      </w:fldSimple>
+      <w:r>
+        <w:fldChar w:fldCharType="begin"/>
+      </w:r>
+      <w:r>
+        <w:instrText xml:space="preserve"> SEQ Figure \* ARABIC </w:instrText>
+      </w:r>
+      <w:r>
+        <w:fldChar w:fldCharType="separate"/>
+      </w:r>
+      <w:r>
+        <w:rPr>
+          <w:noProof/>
+        </w:rPr>
+        <w:t>3</w:t>
+      </w:r>
+      <w:r>
+        <w:rPr>
+          <w:noProof/>
+        </w:rPr>
+        <w:fldChar w:fldCharType="end"/>
+      </w:r>
       <w:r>
         <w:t xml:space="preserve"> </w:t>
       </w:r>
@@ -1269,14 +1314,27 @@
       <w:r>
         <w:t xml:space="preserve">Figure </w:t>
       </w:r>
-      <w:fldSimple w:instr=" SEQ Figure \* ARABIC ">
-        <w:r>
-          <w:rPr>
-            <w:noProof/>
-          </w:rPr>
-          <w:t>4</w:t>
-        </w:r>
-      </w:fldSimple>
+      <w:r>
+        <w:fldChar w:fldCharType="begin"/>
+      </w:r>
+      <w:r>
+        <w:instrText xml:space="preserve"> SEQ Figure \* ARABIC </w:instrText>
+      </w:r>
+      <w:r>
+        <w:fldChar w:fldCharType="separate"/>
+      </w:r>
+      <w:r>
+        <w:rPr>
+          <w:noProof/>
+        </w:rPr>
+        <w:t>4</w:t>
+      </w:r>
+      <w:r>
+        <w:rPr>
+          <w:noProof/>
+        </w:rPr>
+        <w:fldChar w:fldCharType="end"/>
+      </w:r>
       <w:r>
         <w:t xml:space="preserve"> Festoon Cable</w:t>
       </w:r>
@@ -1420,10 +1478,7 @@
               <w:pStyle w:val="NoSpacing"/>
             </w:pPr>
             <w:r>
-              <w:t>+7</w:t>
-            </w:r>
-            <w:r>
-              <w:t>.5VDC trunk</w:t>
+              <w:t>+7.5VDC trunk</w:t>
             </w:r>
           </w:p>
         </w:tc>
@@ -1687,10 +1742,7 @@
               <w:pStyle w:val="NoSpacing"/>
             </w:pPr>
             <w:r>
-              <w:t>-1</w:t>
-            </w:r>
-            <w:r>
-              <w:t>7.5VDC trunk</w:t>
+              <w:t>-17.5VDC trunk</w:t>
             </w:r>
           </w:p>
         </w:tc>
@@ -1779,10 +1831,7 @@
               <w:pStyle w:val="NoSpacing"/>
             </w:pPr>
             <w:r>
-              <w:t>+26.5</w:t>
-            </w:r>
-            <w:r>
-              <w:t>VDC trunk</w:t>
+              <w:t>+26.5VDC trunk</w:t>
             </w:r>
           </w:p>
         </w:tc>
@@ -2088,14 +2137,27 @@
       <w:r>
         <w:t xml:space="preserve">Figure </w:t>
       </w:r>
-      <w:fldSimple w:instr=" SEQ Figure \* ARABIC ">
-        <w:r>
-          <w:rPr>
-            <w:noProof/>
-          </w:rPr>
-          <w:t>5</w:t>
-        </w:r>
-      </w:fldSimple>
+      <w:r>
+        <w:fldChar w:fldCharType="begin"/>
+      </w:r>
+      <w:r>
+        <w:instrText xml:space="preserve"> SEQ Figure \* ARABIC </w:instrText>
+      </w:r>
+      <w:r>
+        <w:fldChar w:fldCharType="separate"/>
+      </w:r>
+      <w:r>
+        <w:rPr>
+          <w:noProof/>
+        </w:rPr>
+        <w:t>5</w:t>
+      </w:r>
+      <w:r>
+        <w:rPr>
+          <w:noProof/>
+        </w:rPr>
+        <w:fldChar w:fldCharType="end"/>
+      </w:r>
       <w:r>
         <w:t xml:space="preserve"> Ground Loops</w:t>
       </w:r>
@@ -2252,14 +2314,27 @@
       <w:r>
         <w:t xml:space="preserve">Figure </w:t>
       </w:r>
-      <w:fldSimple w:instr=" SEQ Figure \* ARABIC ">
-        <w:r>
-          <w:rPr>
-            <w:noProof/>
-          </w:rPr>
-          <w:t>6</w:t>
-        </w:r>
-      </w:fldSimple>
+      <w:r>
+        <w:fldChar w:fldCharType="begin"/>
+      </w:r>
+      <w:r>
+        <w:instrText xml:space="preserve"> SEQ Figure \* ARABIC </w:instrText>
+      </w:r>
+      <w:r>
+        <w:fldChar w:fldCharType="separate"/>
+      </w:r>
+      <w:r>
+        <w:rPr>
+          <w:noProof/>
+        </w:rPr>
+        <w:t>6</w:t>
+      </w:r>
+      <w:r>
+        <w:rPr>
+          <w:noProof/>
+        </w:rPr>
+        <w:fldChar w:fldCharType="end"/>
+      </w:r>
       <w:r>
         <w:t xml:space="preserve"> Equipment Bus Bar</w:t>
       </w:r>
@@ -2357,14 +2432,27 @@
       <w:r>
         <w:t xml:space="preserve">Figure </w:t>
       </w:r>
-      <w:fldSimple w:instr=" SEQ Figure \* ARABIC ">
-        <w:r>
-          <w:rPr>
-            <w:noProof/>
-          </w:rPr>
-          <w:t>7</w:t>
-        </w:r>
-      </w:fldSimple>
+      <w:r>
+        <w:fldChar w:fldCharType="begin"/>
+      </w:r>
+      <w:r>
+        <w:instrText xml:space="preserve"> SEQ Figure \* ARABIC </w:instrText>
+      </w:r>
+      <w:r>
+        <w:fldChar w:fldCharType="separate"/>
+      </w:r>
+      <w:r>
+        <w:rPr>
+          <w:noProof/>
+        </w:rPr>
+        <w:t>7</w:t>
+      </w:r>
+      <w:r>
+        <w:rPr>
+          <w:noProof/>
+        </w:rPr>
+        <w:fldChar w:fldCharType="end"/>
+      </w:r>
       <w:r>
         <w:t xml:space="preserve"> Common Mode &amp; Differential Noise</w:t>
       </w:r>
@@ -2534,14 +2622,27 @@
       <w:r>
         <w:t xml:space="preserve">Figure </w:t>
       </w:r>
-      <w:fldSimple w:instr=" SEQ Figure \* ARABIC ">
-        <w:r>
-          <w:rPr>
-            <w:noProof/>
-          </w:rPr>
-          <w:t>8</w:t>
-        </w:r>
-      </w:fldSimple>
+      <w:r>
+        <w:fldChar w:fldCharType="begin"/>
+      </w:r>
+      <w:r>
+        <w:instrText xml:space="preserve"> SEQ Figure \* ARABIC </w:instrText>
+      </w:r>
+      <w:r>
+        <w:fldChar w:fldCharType="separate"/>
+      </w:r>
+      <w:r>
+        <w:rPr>
+          <w:noProof/>
+        </w:rPr>
+        <w:t>8</w:t>
+      </w:r>
+      <w:r>
+        <w:rPr>
+          <w:noProof/>
+        </w:rPr>
+        <w:fldChar w:fldCharType="end"/>
+      </w:r>
       <w:r>
         <w:t xml:space="preserve"> Radiated EMI Pickup (top)</w:t>
       </w:r>
@@ -2690,14 +2791,27 @@
       <w:r>
         <w:t xml:space="preserve">Figure </w:t>
       </w:r>
-      <w:fldSimple w:instr=" SEQ Figure \* ARABIC ">
-        <w:r>
-          <w:rPr>
-            <w:noProof/>
-          </w:rPr>
-          <w:t>9</w:t>
-        </w:r>
-      </w:fldSimple>
+      <w:r>
+        <w:fldChar w:fldCharType="begin"/>
+      </w:r>
+      <w:r>
+        <w:instrText xml:space="preserve"> SEQ Figure \* ARABIC </w:instrText>
+      </w:r>
+      <w:r>
+        <w:fldChar w:fldCharType="separate"/>
+      </w:r>
+      <w:r>
+        <w:rPr>
+          <w:noProof/>
+        </w:rPr>
+        <w:t>9</w:t>
+      </w:r>
+      <w:r>
+        <w:rPr>
+          <w:noProof/>
+        </w:rPr>
+        <w:fldChar w:fldCharType="end"/>
+      </w:r>
       <w:r>
         <w:t xml:space="preserve"> Skin Depth </w:t>
       </w:r>
@@ -2871,58 +2985,50 @@
     </w:p>
     <w:p>
       <w:r>
+        <w:t>This design uses linear regulators, and we note the input voltage Vin-</w:t>
+      </w:r>
+      <w:proofErr w:type="spellStart"/>
+      <w:r>
+        <w:t>Vout</w:t>
+      </w:r>
+      <w:proofErr w:type="spellEnd"/>
+      <w:r>
+        <w:t xml:space="preserve"> has a large effect on power dissipation.  For this </w:t>
+      </w:r>
+      <w:proofErr w:type="gramStart"/>
+      <w:r>
+        <w:t>reason</w:t>
+      </w:r>
+      <w:proofErr w:type="gramEnd"/>
+      <w:r>
+        <w:t xml:space="preserve"> the power trunk lines are run only about 2V above their intended output.</w:t>
+      </w:r>
+    </w:p>
+    <w:p>
+      <w:r>
         <w:lastRenderedPageBreak/>
-        <w:t>This design uses linear regulators, and we note the input voltage Vin-</w:t>
-      </w:r>
-      <w:proofErr w:type="spellStart"/>
-      <w:r>
-        <w:t>Vout</w:t>
-      </w:r>
-      <w:proofErr w:type="spellEnd"/>
-      <w:r>
-        <w:t xml:space="preserve"> has a large effect on power dissipation.  For this </w:t>
+        <w:t>A common parameter to determine how “hot” this device will get is the parameter of “Thermal Resistance”, measured in ºC/W.  These vary wildly, but the regulators used in this design are along the lines of 25</w:t>
+      </w:r>
+      <w:r>
+        <w:t xml:space="preserve"> </w:t>
+      </w:r>
+      <w:r>
+        <w:t xml:space="preserve">ºC/W.  </w:t>
       </w:r>
       <w:proofErr w:type="gramStart"/>
       <w:r>
-        <w:t>reason</w:t>
+        <w:t>Thus</w:t>
       </w:r>
       <w:proofErr w:type="gramEnd"/>
       <w:r>
-        <w:t xml:space="preserve"> the power trunk lines are run only about 2V above their intended output.</w:t>
-      </w:r>
-    </w:p>
-    <w:p>
-      <w:r>
-        <w:t>A common parameter to determine how “hot” this device will get is the parameter of “Thermal Resistance”, measured in ºC/W.  These vary wildly, but the regulators used in this design are along the lines of 25</w:t>
+        <w:t xml:space="preserve"> each regulator (10 per jack panel box) dissipates 37</w:t>
       </w:r>
       <w:r>
         <w:t xml:space="preserve"> </w:t>
       </w:r>
       <w:r>
-        <w:t>ºC/W</w:t>
-      </w:r>
-      <w:r>
-        <w:t xml:space="preserve">.  </w:t>
-      </w:r>
-      <w:proofErr w:type="gramStart"/>
-      <w:r>
-        <w:t>Thus</w:t>
-      </w:r>
-      <w:proofErr w:type="gramEnd"/>
-      <w:r>
-        <w:t xml:space="preserve"> each regulator (10 per jack panel box) dissipates 37</w:t>
-      </w:r>
-      <w:r>
-        <w:t xml:space="preserve"> </w:t>
-      </w:r>
-      <w:r>
-        <w:t>º</w:t>
-      </w:r>
-      <w:r>
-        <w:t>C above ambient when operating at full power.</w:t>
-      </w:r>
-      <w:bookmarkStart w:id="0" w:name="_GoBack"/>
-      <w:bookmarkEnd w:id="0"/>
+        <w:t>ºC above ambient when operating at full power.</w:t>
+      </w:r>
     </w:p>
     <w:sectPr>
       <w:pgSz w:w="12240" w:h="15840"/>

</xml_diff>